<commit_message>
Parallel computation. (chunks are scattered between threads, so doesn't work with 1 chunk yet)
</commit_message>
<xml_diff>
--- a/docs/Topic of degree.docx
+++ b/docs/Topic of degree.docx
@@ -19,8 +19,6 @@
           <w:szCs w:val="32"/>
         </w:rPr>
       </w:pPr>
-      <w:bookmarkStart w:id="0" w:name="_GoBack"/>
-      <w:bookmarkEnd w:id="0"/>
       <w:r>
         <w:rPr>
           <w:b/>
@@ -48,35 +46,31 @@
         <w:rPr>
           <w:sz w:val="24"/>
         </w:rPr>
-        <w:t xml:space="preserve">In number theory we often use so-called sieving </w:t>
-      </w:r>
-      <w:proofErr w:type="spellStart"/>
-      <w:r>
-        <w:rPr>
-          <w:sz w:val="24"/>
-        </w:rPr>
-        <w:t>algoithms</w:t>
-      </w:r>
-      <w:proofErr w:type="spellEnd"/>
-      <w:r>
-        <w:rPr>
-          <w:sz w:val="24"/>
-        </w:rPr>
-        <w:t xml:space="preserve">. Probably the most simple of them is the sieve of Eratosthenes. The idea behind it is that we take small prime numbers, and in the sieving table (the interval, where we are looking for primes) we mark their </w:t>
-      </w:r>
-      <w:proofErr w:type="spellStart"/>
-      <w:r>
-        <w:rPr>
-          <w:sz w:val="24"/>
-        </w:rPr>
-        <w:t>muliples</w:t>
-      </w:r>
-      <w:proofErr w:type="spellEnd"/>
-      <w:r>
-        <w:rPr>
-          <w:sz w:val="24"/>
-        </w:rPr>
-        <w:t xml:space="preserve"> as composite numbers. At the end of the algorithm the unmarked numbers are the primes.</w:t>
+        <w:t>In number theory we often use so-called sieving algo</w:t>
+      </w:r>
+      <w:r>
+        <w:rPr>
+          <w:sz w:val="24"/>
+        </w:rPr>
+        <w:t>r</w:t>
+      </w:r>
+      <w:r>
+        <w:rPr>
+          <w:sz w:val="24"/>
+        </w:rPr>
+        <w:t>ithms. Probably the most simple of them is the sieve of Eratosthenes. The idea behind it is that we take small prime numbers, and in the sieving table (the interval, where we are looking for primes) we mark their mul</w:t>
+      </w:r>
+      <w:r>
+        <w:rPr>
+          <w:sz w:val="24"/>
+        </w:rPr>
+        <w:t>t</w:t>
+      </w:r>
+      <w:r>
+        <w:rPr>
+          <w:sz w:val="24"/>
+        </w:rPr>
+        <w:t>iples as composite numbers. At the end of the algorithm the unmarked numbers are the primes.</w:t>
       </w:r>
     </w:p>
     <w:p>
@@ -150,7 +144,15 @@
         <w:rPr>
           <w:sz w:val="24"/>
         </w:rPr>
-        <w:t>For the implementation I will use the C++ programming language, and I will parallelize the algorithms with the standard C++11’s thread library.</w:t>
+        <w:t>For the implementation I will use the C++ programming language, and I will parallelize the algorithms with the standard C++11’s thread libr</w:t>
+      </w:r>
+      <w:bookmarkStart w:id="0" w:name="_GoBack"/>
+      <w:bookmarkEnd w:id="0"/>
+      <w:r>
+        <w:rPr>
+          <w:sz w:val="24"/>
+        </w:rPr>
+        <w:t>ary.</w:t>
       </w:r>
     </w:p>
     <w:sectPr>

</xml_diff>